<commit_message>
1. adding creativity to the user-centered design process - the benefits of ideation techniques
</commit_message>
<xml_diff>
--- a/UX DESIGN.docx
+++ b/UX DESIGN.docx
@@ -1554,6 +1554,1118 @@
         <w:rPr>
           <w:b/>
           <w:bCs/>
+          <w:lang w:val="en-US"/>
+        </w:rPr>
+      </w:pPr>
+      <w:r>
+        <w:rPr>
+          <w:b/>
+          <w:bCs/>
+          <w:noProof/>
+          <w:lang w:val="en-US"/>
+        </w:rPr>
+        <w:drawing>
+          <wp:inline distT="0" distB="0" distL="0" distR="0" wp14:anchorId="6979E74B" wp14:editId="653B731A">
+            <wp:extent cx="5940425" cy="3328035"/>
+            <wp:effectExtent l="0" t="0" r="3175" b="5715"/>
+            <wp:docPr id="1951859236" name="Рисунок 7"/>
+            <wp:cNvGraphicFramePr>
+              <a:graphicFrameLocks xmlns:a="http://schemas.openxmlformats.org/drawingml/2006/main" noChangeAspect="1"/>
+            </wp:cNvGraphicFramePr>
+            <a:graphic xmlns:a="http://schemas.openxmlformats.org/drawingml/2006/main">
+              <a:graphicData uri="http://schemas.openxmlformats.org/drawingml/2006/picture">
+                <pic:pic xmlns:pic="http://schemas.openxmlformats.org/drawingml/2006/picture">
+                  <pic:nvPicPr>
+                    <pic:cNvPr id="0" name="Picture 7"/>
+                    <pic:cNvPicPr>
+                      <a:picLocks noChangeAspect="1" noChangeArrowheads="1"/>
+                    </pic:cNvPicPr>
+                  </pic:nvPicPr>
+                  <pic:blipFill>
+                    <a:blip r:embed="rId112">
+                      <a:extLst>
+                        <a:ext uri="{28A0092B-C50C-407E-A947-70E740481C1C}">
+                          <a14:useLocalDpi xmlns:a14="http://schemas.microsoft.com/office/drawing/2010/main" val="0"/>
+                        </a:ext>
+                      </a:extLst>
+                    </a:blip>
+                    <a:srcRect/>
+                    <a:stretch>
+                      <a:fillRect/>
+                    </a:stretch>
+                  </pic:blipFill>
+                  <pic:spPr bwMode="auto">
+                    <a:xfrm>
+                      <a:off x="0" y="0"/>
+                      <a:ext cx="5940425" cy="3328035"/>
+                    </a:xfrm>
+                    <a:prstGeom prst="rect">
+                      <a:avLst/>
+                    </a:prstGeom>
+                    <a:noFill/>
+                    <a:ln>
+                      <a:noFill/>
+                    </a:ln>
+                  </pic:spPr>
+                </pic:pic>
+              </a:graphicData>
+            </a:graphic>
+          </wp:inline>
+        </w:drawing>
+      </w:r>
+    </w:p>
+    <w:p>
+      <w:pPr>
+        <w:jc w:val="both"/>
+        <w:rPr>
+          <w:b/>
+          <w:bCs/>
+          <w:lang w:val="en-US"/>
+        </w:rPr>
+      </w:pPr>
+      <w:r>
+        <w:rPr>
+          <w:b/>
+          <w:bCs/>
+          <w:noProof/>
+          <w:lang w:val="en-US"/>
+        </w:rPr>
+        <w:lastRenderedPageBreak/>
+        <w:drawing>
+          <wp:inline distT="0" distB="0" distL="0" distR="0" wp14:anchorId="69EA2211" wp14:editId="6EE14B22">
+            <wp:extent cx="5940425" cy="3328035"/>
+            <wp:effectExtent l="0" t="0" r="3175" b="5715"/>
+            <wp:docPr id="1646011535" name="Рисунок 8"/>
+            <wp:cNvGraphicFramePr>
+              <a:graphicFrameLocks xmlns:a="http://schemas.openxmlformats.org/drawingml/2006/main" noChangeAspect="1"/>
+            </wp:cNvGraphicFramePr>
+            <a:graphic xmlns:a="http://schemas.openxmlformats.org/drawingml/2006/main">
+              <a:graphicData uri="http://schemas.openxmlformats.org/drawingml/2006/picture">
+                <pic:pic xmlns:pic="http://schemas.openxmlformats.org/drawingml/2006/picture">
+                  <pic:nvPicPr>
+                    <pic:cNvPr id="0" name="Picture 8"/>
+                    <pic:cNvPicPr>
+                      <a:picLocks noChangeAspect="1" noChangeArrowheads="1"/>
+                    </pic:cNvPicPr>
+                  </pic:nvPicPr>
+                  <pic:blipFill>
+                    <a:blip r:embed="rId113">
+                      <a:extLst>
+                        <a:ext uri="{28A0092B-C50C-407E-A947-70E740481C1C}">
+                          <a14:useLocalDpi xmlns:a14="http://schemas.microsoft.com/office/drawing/2010/main" val="0"/>
+                        </a:ext>
+                      </a:extLst>
+                    </a:blip>
+                    <a:srcRect/>
+                    <a:stretch>
+                      <a:fillRect/>
+                    </a:stretch>
+                  </pic:blipFill>
+                  <pic:spPr bwMode="auto">
+                    <a:xfrm>
+                      <a:off x="0" y="0"/>
+                      <a:ext cx="5940425" cy="3328035"/>
+                    </a:xfrm>
+                    <a:prstGeom prst="rect">
+                      <a:avLst/>
+                    </a:prstGeom>
+                    <a:noFill/>
+                    <a:ln>
+                      <a:noFill/>
+                    </a:ln>
+                  </pic:spPr>
+                </pic:pic>
+              </a:graphicData>
+            </a:graphic>
+          </wp:inline>
+        </w:drawing>
+      </w:r>
+    </w:p>
+    <w:p>
+      <w:pPr>
+        <w:jc w:val="both"/>
+        <w:rPr>
+          <w:b/>
+          <w:bCs/>
+          <w:lang w:val="en-US"/>
+        </w:rPr>
+      </w:pPr>
+      <w:r>
+        <w:rPr>
+          <w:b/>
+          <w:bCs/>
+          <w:noProof/>
+          <w:lang w:val="en-US"/>
+        </w:rPr>
+        <w:drawing>
+          <wp:inline distT="0" distB="0" distL="0" distR="0" wp14:anchorId="7EC7A66C" wp14:editId="4300DDE3">
+            <wp:extent cx="5940425" cy="3350895"/>
+            <wp:effectExtent l="0" t="0" r="3175" b="1905"/>
+            <wp:docPr id="1108195019" name="Рисунок 9"/>
+            <wp:cNvGraphicFramePr>
+              <a:graphicFrameLocks xmlns:a="http://schemas.openxmlformats.org/drawingml/2006/main" noChangeAspect="1"/>
+            </wp:cNvGraphicFramePr>
+            <a:graphic xmlns:a="http://schemas.openxmlformats.org/drawingml/2006/main">
+              <a:graphicData uri="http://schemas.openxmlformats.org/drawingml/2006/picture">
+                <pic:pic xmlns:pic="http://schemas.openxmlformats.org/drawingml/2006/picture">
+                  <pic:nvPicPr>
+                    <pic:cNvPr id="0" name="Picture 9"/>
+                    <pic:cNvPicPr>
+                      <a:picLocks noChangeAspect="1" noChangeArrowheads="1"/>
+                    </pic:cNvPicPr>
+                  </pic:nvPicPr>
+                  <pic:blipFill>
+                    <a:blip r:embed="rId114">
+                      <a:extLst>
+                        <a:ext uri="{28A0092B-C50C-407E-A947-70E740481C1C}">
+                          <a14:useLocalDpi xmlns:a14="http://schemas.microsoft.com/office/drawing/2010/main" val="0"/>
+                        </a:ext>
+                      </a:extLst>
+                    </a:blip>
+                    <a:srcRect/>
+                    <a:stretch>
+                      <a:fillRect/>
+                    </a:stretch>
+                  </pic:blipFill>
+                  <pic:spPr bwMode="auto">
+                    <a:xfrm>
+                      <a:off x="0" y="0"/>
+                      <a:ext cx="5940425" cy="3350895"/>
+                    </a:xfrm>
+                    <a:prstGeom prst="rect">
+                      <a:avLst/>
+                    </a:prstGeom>
+                    <a:noFill/>
+                    <a:ln>
+                      <a:noFill/>
+                    </a:ln>
+                  </pic:spPr>
+                </pic:pic>
+              </a:graphicData>
+            </a:graphic>
+          </wp:inline>
+        </w:drawing>
+      </w:r>
+    </w:p>
+    <w:p>
+      <w:pPr>
+        <w:jc w:val="both"/>
+        <w:rPr>
+          <w:b/>
+          <w:bCs/>
+          <w:lang w:val="en-US"/>
+        </w:rPr>
+      </w:pPr>
+      <w:r>
+        <w:rPr>
+          <w:b/>
+          <w:bCs/>
+          <w:noProof/>
+          <w:lang w:val="en-US"/>
+        </w:rPr>
+        <w:lastRenderedPageBreak/>
+        <w:drawing>
+          <wp:inline distT="0" distB="0" distL="0" distR="0" wp14:anchorId="60FC2CFF" wp14:editId="12038740">
+            <wp:extent cx="5940425" cy="3312795"/>
+            <wp:effectExtent l="0" t="0" r="3175" b="1905"/>
+            <wp:docPr id="1451804410" name="Рисунок 10"/>
+            <wp:cNvGraphicFramePr>
+              <a:graphicFrameLocks xmlns:a="http://schemas.openxmlformats.org/drawingml/2006/main" noChangeAspect="1"/>
+            </wp:cNvGraphicFramePr>
+            <a:graphic xmlns:a="http://schemas.openxmlformats.org/drawingml/2006/main">
+              <a:graphicData uri="http://schemas.openxmlformats.org/drawingml/2006/picture">
+                <pic:pic xmlns:pic="http://schemas.openxmlformats.org/drawingml/2006/picture">
+                  <pic:nvPicPr>
+                    <pic:cNvPr id="0" name="Picture 10"/>
+                    <pic:cNvPicPr>
+                      <a:picLocks noChangeAspect="1" noChangeArrowheads="1"/>
+                    </pic:cNvPicPr>
+                  </pic:nvPicPr>
+                  <pic:blipFill>
+                    <a:blip r:embed="rId115">
+                      <a:extLst>
+                        <a:ext uri="{28A0092B-C50C-407E-A947-70E740481C1C}">
+                          <a14:useLocalDpi xmlns:a14="http://schemas.microsoft.com/office/drawing/2010/main" val="0"/>
+                        </a:ext>
+                      </a:extLst>
+                    </a:blip>
+                    <a:srcRect/>
+                    <a:stretch>
+                      <a:fillRect/>
+                    </a:stretch>
+                  </pic:blipFill>
+                  <pic:spPr bwMode="auto">
+                    <a:xfrm>
+                      <a:off x="0" y="0"/>
+                      <a:ext cx="5940425" cy="3312795"/>
+                    </a:xfrm>
+                    <a:prstGeom prst="rect">
+                      <a:avLst/>
+                    </a:prstGeom>
+                    <a:noFill/>
+                    <a:ln>
+                      <a:noFill/>
+                    </a:ln>
+                  </pic:spPr>
+                </pic:pic>
+              </a:graphicData>
+            </a:graphic>
+          </wp:inline>
+        </w:drawing>
+      </w:r>
+    </w:p>
+    <w:p>
+      <w:pPr>
+        <w:jc w:val="both"/>
+        <w:rPr>
+          <w:b/>
+          <w:bCs/>
+          <w:lang w:val="en-US"/>
+        </w:rPr>
+      </w:pPr>
+      <w:r>
+        <w:rPr>
+          <w:b/>
+          <w:bCs/>
+          <w:noProof/>
+          <w:lang w:val="en-US"/>
+        </w:rPr>
+        <w:drawing>
+          <wp:inline distT="0" distB="0" distL="0" distR="0" wp14:anchorId="71A27493" wp14:editId="50369B0D">
+            <wp:extent cx="5935980" cy="3314700"/>
+            <wp:effectExtent l="0" t="0" r="7620" b="0"/>
+            <wp:docPr id="2080885547" name="Рисунок 11"/>
+            <wp:cNvGraphicFramePr>
+              <a:graphicFrameLocks xmlns:a="http://schemas.openxmlformats.org/drawingml/2006/main" noChangeAspect="1"/>
+            </wp:cNvGraphicFramePr>
+            <a:graphic xmlns:a="http://schemas.openxmlformats.org/drawingml/2006/main">
+              <a:graphicData uri="http://schemas.openxmlformats.org/drawingml/2006/picture">
+                <pic:pic xmlns:pic="http://schemas.openxmlformats.org/drawingml/2006/picture">
+                  <pic:nvPicPr>
+                    <pic:cNvPr id="0" name="Picture 11"/>
+                    <pic:cNvPicPr>
+                      <a:picLocks noChangeAspect="1" noChangeArrowheads="1"/>
+                    </pic:cNvPicPr>
+                  </pic:nvPicPr>
+                  <pic:blipFill>
+                    <a:blip r:embed="rId116">
+                      <a:extLst>
+                        <a:ext uri="{28A0092B-C50C-407E-A947-70E740481C1C}">
+                          <a14:useLocalDpi xmlns:a14="http://schemas.microsoft.com/office/drawing/2010/main" val="0"/>
+                        </a:ext>
+                      </a:extLst>
+                    </a:blip>
+                    <a:srcRect/>
+                    <a:stretch>
+                      <a:fillRect/>
+                    </a:stretch>
+                  </pic:blipFill>
+                  <pic:spPr bwMode="auto">
+                    <a:xfrm>
+                      <a:off x="0" y="0"/>
+                      <a:ext cx="5935980" cy="3314700"/>
+                    </a:xfrm>
+                    <a:prstGeom prst="rect">
+                      <a:avLst/>
+                    </a:prstGeom>
+                    <a:noFill/>
+                    <a:ln>
+                      <a:noFill/>
+                    </a:ln>
+                  </pic:spPr>
+                </pic:pic>
+              </a:graphicData>
+            </a:graphic>
+          </wp:inline>
+        </w:drawing>
+      </w:r>
+      <w:r>
+        <w:rPr>
+          <w:b/>
+          <w:bCs/>
+          <w:lang w:val="en-US"/>
+        </w:rPr>
+        <w:br/>
+      </w:r>
+    </w:p>
+    <w:p>
+      <w:pPr>
+        <w:jc w:val="both"/>
+        <w:rPr>
+          <w:b/>
+          <w:bCs/>
+          <w:lang w:val="en-US"/>
+        </w:rPr>
+      </w:pPr>
+      <w:r>
+        <w:rPr>
+          <w:b/>
+          <w:bCs/>
+          <w:noProof/>
+          <w:lang w:val="en-US"/>
+        </w:rPr>
+        <w:lastRenderedPageBreak/>
+        <w:drawing>
+          <wp:inline distT="0" distB="0" distL="0" distR="0" wp14:anchorId="71F449A2" wp14:editId="3960F8B9">
+            <wp:extent cx="5940425" cy="3274695"/>
+            <wp:effectExtent l="0" t="0" r="3175" b="1905"/>
+            <wp:docPr id="1082026095" name="Рисунок 12"/>
+            <wp:cNvGraphicFramePr>
+              <a:graphicFrameLocks xmlns:a="http://schemas.openxmlformats.org/drawingml/2006/main" noChangeAspect="1"/>
+            </wp:cNvGraphicFramePr>
+            <a:graphic xmlns:a="http://schemas.openxmlformats.org/drawingml/2006/main">
+              <a:graphicData uri="http://schemas.openxmlformats.org/drawingml/2006/picture">
+                <pic:pic xmlns:pic="http://schemas.openxmlformats.org/drawingml/2006/picture">
+                  <pic:nvPicPr>
+                    <pic:cNvPr id="0" name="Picture 12"/>
+                    <pic:cNvPicPr>
+                      <a:picLocks noChangeAspect="1" noChangeArrowheads="1"/>
+                    </pic:cNvPicPr>
+                  </pic:nvPicPr>
+                  <pic:blipFill>
+                    <a:blip r:embed="rId117">
+                      <a:extLst>
+                        <a:ext uri="{28A0092B-C50C-407E-A947-70E740481C1C}">
+                          <a14:useLocalDpi xmlns:a14="http://schemas.microsoft.com/office/drawing/2010/main" val="0"/>
+                        </a:ext>
+                      </a:extLst>
+                    </a:blip>
+                    <a:srcRect/>
+                    <a:stretch>
+                      <a:fillRect/>
+                    </a:stretch>
+                  </pic:blipFill>
+                  <pic:spPr bwMode="auto">
+                    <a:xfrm>
+                      <a:off x="0" y="0"/>
+                      <a:ext cx="5940425" cy="3274695"/>
+                    </a:xfrm>
+                    <a:prstGeom prst="rect">
+                      <a:avLst/>
+                    </a:prstGeom>
+                    <a:noFill/>
+                    <a:ln>
+                      <a:noFill/>
+                    </a:ln>
+                  </pic:spPr>
+                </pic:pic>
+              </a:graphicData>
+            </a:graphic>
+          </wp:inline>
+        </w:drawing>
+      </w:r>
+    </w:p>
+    <w:p>
+      <w:pPr>
+        <w:jc w:val="both"/>
+        <w:rPr>
+          <w:lang w:val="en-US"/>
+        </w:rPr>
+      </w:pPr>
+      <w:hyperlink r:id="rId118" w:history="1">
+        <w:r>
+          <w:rPr>
+            <w:rStyle w:val="a3"/>
+            <w:lang w:val="en-US"/>
+          </w:rPr>
+          <w:t>Ideation fits into </w:t>
+        </w:r>
+      </w:hyperlink>
+      <w:hyperlink r:id="rId119" w:history="1">
+        <w:r>
+          <w:rPr>
+            <w:rStyle w:val="a3"/>
+            <w:lang w:val="en-US"/>
+          </w:rPr>
+          <w:t>the user-centered design process </w:t>
+        </w:r>
+      </w:hyperlink>
+      <w:hyperlink r:id="rId120" w:history="1">
+        <w:r>
+          <w:rPr>
+            <w:rStyle w:val="a3"/>
+            <w:lang w:val="en-US"/>
+          </w:rPr>
+          <w:t>right after you've discovered your user's pain points </w:t>
+        </w:r>
+      </w:hyperlink>
+      <w:hyperlink r:id="rId121" w:history="1">
+        <w:r>
+          <w:rPr>
+            <w:rStyle w:val="a3"/>
+            <w:lang w:val="en-US"/>
+          </w:rPr>
+          <w:t>and decided upon your personas. </w:t>
+        </w:r>
+      </w:hyperlink>
+    </w:p>
+    <w:p>
+      <w:pPr>
+        <w:jc w:val="both"/>
+        <w:rPr>
+          <w:lang w:val="en-US"/>
+        </w:rPr>
+      </w:pPr>
+      <w:hyperlink r:id="rId122" w:history="1">
+        <w:r>
+          <w:rPr>
+            <w:rStyle w:val="a3"/>
+            <w:lang w:val="en-US"/>
+          </w:rPr>
+          <w:t>Ideation techniques allow you </w:t>
+        </w:r>
+      </w:hyperlink>
+      <w:hyperlink r:id="rId123" w:history="1">
+        <w:r>
+          <w:rPr>
+            <w:rStyle w:val="a3"/>
+            <w:lang w:val="en-US"/>
+          </w:rPr>
+          <w:t>to generate multiple potential solutions </w:t>
+        </w:r>
+      </w:hyperlink>
+      <w:hyperlink r:id="rId124" w:history="1">
+        <w:r>
+          <w:rPr>
+            <w:rStyle w:val="a3"/>
+            <w:lang w:val="en-US"/>
+          </w:rPr>
+          <w:t>to the pain points you uncovered. </w:t>
+        </w:r>
+      </w:hyperlink>
+    </w:p>
+    <w:p>
+      <w:pPr>
+        <w:jc w:val="both"/>
+        <w:rPr>
+          <w:lang w:val="en-US"/>
+        </w:rPr>
+      </w:pPr>
+      <w:hyperlink r:id="rId125" w:history="1">
+        <w:r>
+          <w:rPr>
+            <w:rStyle w:val="a3"/>
+            <w:lang w:val="en-US"/>
+          </w:rPr>
+          <w:t>The information that you need </w:t>
+        </w:r>
+      </w:hyperlink>
+      <w:hyperlink r:id="rId126" w:history="1">
+        <w:r>
+          <w:rPr>
+            <w:rStyle w:val="a3"/>
+            <w:lang w:val="en-US"/>
+          </w:rPr>
+          <w:t>to do the ideation work </w:t>
+        </w:r>
+      </w:hyperlink>
+      <w:hyperlink r:id="rId127" w:history="1">
+        <w:r>
+          <w:rPr>
+            <w:rStyle w:val="a3"/>
+            <w:lang w:val="en-US"/>
+          </w:rPr>
+          <w:t>comes from your experience map, </w:t>
+        </w:r>
+      </w:hyperlink>
+      <w:hyperlink r:id="rId128" w:history="1">
+        <w:r>
+          <w:rPr>
+            <w:rStyle w:val="a3"/>
+            <w:lang w:val="en-US"/>
+          </w:rPr>
+          <w:t>and the list of pain points and goals you created. </w:t>
+        </w:r>
+      </w:hyperlink>
+      <w:hyperlink r:id="rId129" w:history="1">
+        <w:r>
+          <w:rPr>
+            <w:rStyle w:val="a3"/>
+            <w:lang w:val="en-US"/>
+          </w:rPr>
+          <w:t>Obviously, you need some focus </w:t>
+        </w:r>
+      </w:hyperlink>
+      <w:hyperlink r:id="rId130" w:history="1">
+        <w:r>
+          <w:rPr>
+            <w:rStyle w:val="a3"/>
+            <w:lang w:val="en-US"/>
+          </w:rPr>
+          <w:t>for the ideation process, </w:t>
+        </w:r>
+      </w:hyperlink>
+      <w:hyperlink r:id="rId131" w:history="1">
+        <w:r>
+          <w:rPr>
+            <w:rStyle w:val="a3"/>
+            <w:lang w:val="en-US"/>
+          </w:rPr>
+          <w:t>and that's where your personas help, </w:t>
+        </w:r>
+      </w:hyperlink>
+      <w:hyperlink r:id="rId132" w:history="1">
+        <w:r>
+          <w:rPr>
+            <w:rStyle w:val="a3"/>
+            <w:lang w:val="en-US"/>
+          </w:rPr>
+          <w:t>by providing a reality check. </w:t>
+        </w:r>
+      </w:hyperlink>
+    </w:p>
+    <w:p>
+      <w:pPr>
+        <w:jc w:val="both"/>
+        <w:rPr>
+          <w:lang w:val="en-US"/>
+        </w:rPr>
+      </w:pPr>
+      <w:hyperlink r:id="rId133" w:history="1">
+        <w:r>
+          <w:rPr>
+            <w:rStyle w:val="a3"/>
+            <w:lang w:val="en-US"/>
+          </w:rPr>
+          <w:t>After doing an ideation exercise </w:t>
+        </w:r>
+      </w:hyperlink>
+      <w:hyperlink r:id="rId134" w:history="1">
+        <w:r>
+          <w:rPr>
+            <w:rStyle w:val="a3"/>
+            <w:lang w:val="en-US"/>
+          </w:rPr>
+          <w:t>to discover multiple possible paths, </w:t>
+        </w:r>
+      </w:hyperlink>
+      <w:hyperlink r:id="rId135" w:history="1">
+        <w:r>
+          <w:rPr>
+            <w:rStyle w:val="a3"/>
+            <w:lang w:val="en-US"/>
+          </w:rPr>
+          <w:t>you'll narrow your focus </w:t>
+        </w:r>
+      </w:hyperlink>
+      <w:hyperlink r:id="rId136" w:history="1">
+        <w:r>
+          <w:rPr>
+            <w:rStyle w:val="a3"/>
+            <w:lang w:val="en-US"/>
+          </w:rPr>
+          <w:t>and bring things back to reality somewhat </w:t>
+        </w:r>
+      </w:hyperlink>
+      <w:hyperlink r:id="rId137" w:history="1">
+        <w:r>
+          <w:rPr>
+            <w:rStyle w:val="a3"/>
+            <w:lang w:val="en-US"/>
+          </w:rPr>
+          <w:t>by creating scenarios and storyboards. </w:t>
+        </w:r>
+      </w:hyperlink>
+    </w:p>
+    <w:p>
+      <w:pPr>
+        <w:jc w:val="both"/>
+        <w:rPr>
+          <w:lang w:val="en-US"/>
+        </w:rPr>
+      </w:pPr>
+      <w:hyperlink r:id="rId138" w:history="1">
+        <w:r>
+          <w:rPr>
+            <w:rStyle w:val="a3"/>
+            <w:lang w:val="en-US"/>
+          </w:rPr>
+          <w:t>These tools describe the design ideas </w:t>
+        </w:r>
+      </w:hyperlink>
+      <w:hyperlink r:id="rId139" w:history="1">
+        <w:r>
+          <w:rPr>
+            <w:rStyle w:val="a3"/>
+            <w:lang w:val="en-US"/>
+          </w:rPr>
+          <w:t>that you've chosen to follow </w:t>
+        </w:r>
+      </w:hyperlink>
+      <w:hyperlink r:id="rId140" w:history="1">
+        <w:r>
+          <w:rPr>
+            <w:rStyle w:val="a3"/>
+            <w:lang w:val="en-US"/>
+          </w:rPr>
+          <w:t>as a result of the ideation exercise. </w:t>
+        </w:r>
+      </w:hyperlink>
+      <w:hyperlink r:id="rId141" w:history="1">
+        <w:r>
+          <w:rPr>
+            <w:rStyle w:val="a3"/>
+            <w:lang w:val="en-US"/>
+          </w:rPr>
+          <w:t>They turn the abstract design ideas </w:t>
+        </w:r>
+      </w:hyperlink>
+      <w:hyperlink r:id="rId142" w:history="1">
+        <w:r>
+          <w:rPr>
+            <w:rStyle w:val="a3"/>
+            <w:lang w:val="en-US"/>
+          </w:rPr>
+          <w:t>into specific, understandable, actionable items. </w:t>
+        </w:r>
+      </w:hyperlink>
+    </w:p>
+    <w:p>
+      <w:pPr>
+        <w:jc w:val="both"/>
+        <w:rPr>
+          <w:lang w:val="en-US"/>
+        </w:rPr>
+      </w:pPr>
+      <w:hyperlink r:id="rId143" w:history="1">
+        <w:r>
+          <w:rPr>
+            <w:rStyle w:val="a3"/>
+            <w:lang w:val="en-US"/>
+          </w:rPr>
+          <w:t>By showing how the ideation concept </w:t>
+        </w:r>
+      </w:hyperlink>
+      <w:hyperlink r:id="rId144" w:history="1">
+        <w:r>
+          <w:rPr>
+            <w:rStyle w:val="a3"/>
+            <w:lang w:val="en-US"/>
+          </w:rPr>
+          <w:t>would apply to your personas, </w:t>
+        </w:r>
+      </w:hyperlink>
+      <w:hyperlink r:id="rId145" w:history="1">
+        <w:r>
+          <w:rPr>
+            <w:rStyle w:val="a3"/>
+            <w:lang w:val="en-US"/>
+          </w:rPr>
+          <w:t>creating a day-in-the-life story </w:t>
+        </w:r>
+      </w:hyperlink>
+      <w:hyperlink r:id="rId146" w:history="1">
+        <w:r>
+          <w:rPr>
+            <w:rStyle w:val="a3"/>
+            <w:lang w:val="en-US"/>
+          </w:rPr>
+          <w:t>of the persona's interaction with the new design concepts. </w:t>
+        </w:r>
+      </w:hyperlink>
+      <w:hyperlink r:id="rId147" w:history="1">
+        <w:r>
+          <w:rPr>
+            <w:rStyle w:val="a3"/>
+            <w:lang w:val="en-US"/>
+          </w:rPr>
+          <w:t>After you have your scenarios and storyboards </w:t>
+        </w:r>
+      </w:hyperlink>
+      <w:hyperlink r:id="rId148" w:history="1">
+        <w:r>
+          <w:rPr>
+            <w:rStyle w:val="a3"/>
+            <w:lang w:val="en-US"/>
+          </w:rPr>
+          <w:t>you can create a prototype user interface </w:t>
+        </w:r>
+      </w:hyperlink>
+      <w:hyperlink r:id="rId149" w:history="1">
+        <w:r>
+          <w:rPr>
+            <w:rStyle w:val="a3"/>
+            <w:lang w:val="en-US"/>
+          </w:rPr>
+          <w:t>to test out those ideas, </w:t>
+        </w:r>
+      </w:hyperlink>
+      <w:hyperlink r:id="rId150" w:history="1">
+        <w:r>
+          <w:rPr>
+            <w:rStyle w:val="a3"/>
+            <w:lang w:val="en-US"/>
+          </w:rPr>
+          <w:t>and refine them, </w:t>
+        </w:r>
+      </w:hyperlink>
+      <w:hyperlink r:id="rId151" w:history="1">
+        <w:r>
+          <w:rPr>
+            <w:rStyle w:val="a3"/>
+            <w:lang w:val="en-US"/>
+          </w:rPr>
+          <w:t>before committing anything to code. </w:t>
+        </w:r>
+      </w:hyperlink>
+    </w:p>
+    <w:p>
+      <w:pPr>
+        <w:jc w:val="both"/>
+        <w:rPr>
+          <w:lang w:val="en-US"/>
+        </w:rPr>
+      </w:pPr>
+      <w:hyperlink r:id="rId152" w:history="1">
+        <w:r>
+          <w:rPr>
+            <w:rStyle w:val="a3"/>
+            <w:lang w:val="en-US"/>
+          </w:rPr>
+          <w:t>In this way, you save time and money </w:t>
+        </w:r>
+      </w:hyperlink>
+      <w:hyperlink r:id="rId153" w:history="1">
+        <w:r>
+          <w:rPr>
+            <w:rStyle w:val="a3"/>
+            <w:lang w:val="en-US"/>
+          </w:rPr>
+          <w:t>by working out what you plan </w:t>
+        </w:r>
+      </w:hyperlink>
+      <w:hyperlink r:id="rId154" w:history="1">
+        <w:r>
+          <w:rPr>
+            <w:rStyle w:val="a3"/>
+            <w:lang w:val="en-US"/>
+          </w:rPr>
+          <w:t>on building early in the process, </w:t>
+        </w:r>
+      </w:hyperlink>
+      <w:hyperlink r:id="rId155" w:history="1">
+        <w:r>
+          <w:rPr>
+            <w:rStyle w:val="a3"/>
+            <w:lang w:val="en-US"/>
+          </w:rPr>
+          <w:t>before it gets costly to make changes. </w:t>
+        </w:r>
+      </w:hyperlink>
+    </w:p>
+    <w:p>
+      <w:pPr>
+        <w:jc w:val="both"/>
+        <w:rPr>
+          <w:lang w:val="en-US"/>
+        </w:rPr>
+      </w:pPr>
+      <w:hyperlink r:id="rId156" w:history="1">
+        <w:r>
+          <w:rPr>
+            <w:rStyle w:val="a3"/>
+            <w:lang w:val="en-US"/>
+          </w:rPr>
+          <w:t>Ideation techniques free you </w:t>
+        </w:r>
+      </w:hyperlink>
+      <w:hyperlink r:id="rId157" w:history="1">
+        <w:r>
+          <w:rPr>
+            <w:rStyle w:val="a3"/>
+            <w:lang w:val="en-US"/>
+          </w:rPr>
+          <w:t>from your current design constraints. </w:t>
+        </w:r>
+      </w:hyperlink>
+    </w:p>
+    <w:p>
+      <w:pPr>
+        <w:jc w:val="both"/>
+        <w:rPr>
+          <w:lang w:val="en-US"/>
+        </w:rPr>
+      </w:pPr>
+      <w:hyperlink r:id="rId158" w:history="1">
+        <w:r>
+          <w:rPr>
+            <w:rStyle w:val="a3"/>
+            <w:lang w:val="en-US"/>
+          </w:rPr>
+          <w:t>Rather than trying to just add new pieces </w:t>
+        </w:r>
+      </w:hyperlink>
+      <w:hyperlink r:id="rId159" w:history="1">
+        <w:r>
+          <w:rPr>
+            <w:rStyle w:val="a3"/>
+            <w:lang w:val="en-US"/>
+          </w:rPr>
+          <w:t>onto your current interface, </w:t>
+        </w:r>
+      </w:hyperlink>
+      <w:hyperlink r:id="rId160" w:history="1">
+        <w:r>
+          <w:rPr>
+            <w:rStyle w:val="a3"/>
+            <w:lang w:val="en-US"/>
+          </w:rPr>
+          <w:t>the equivalent of trying to climb the same hill, </w:t>
+        </w:r>
+      </w:hyperlink>
+      <w:hyperlink r:id="rId161" w:history="1">
+        <w:r>
+          <w:rPr>
+            <w:rStyle w:val="a3"/>
+            <w:lang w:val="en-US"/>
+          </w:rPr>
+          <w:t>you'll explore some alternatives </w:t>
+        </w:r>
+      </w:hyperlink>
+      <w:hyperlink r:id="rId162" w:history="1">
+        <w:r>
+          <w:rPr>
+            <w:rStyle w:val="a3"/>
+            <w:lang w:val="en-US"/>
+          </w:rPr>
+          <w:t>that might just take you in a new direction </w:t>
+        </w:r>
+      </w:hyperlink>
+      <w:hyperlink r:id="rId163" w:history="1">
+        <w:r>
+          <w:rPr>
+            <w:rStyle w:val="a3"/>
+            <w:lang w:val="en-US"/>
+          </w:rPr>
+          <w:t xml:space="preserve">that </w:t>
+        </w:r>
+        <w:proofErr w:type="spellStart"/>
+        <w:r>
+          <w:rPr>
+            <w:rStyle w:val="a3"/>
+            <w:lang w:val="en-US"/>
+          </w:rPr>
+          <w:t>let's</w:t>
+        </w:r>
+        <w:proofErr w:type="spellEnd"/>
+        <w:r>
+          <w:rPr>
+            <w:rStyle w:val="a3"/>
+            <w:lang w:val="en-US"/>
+          </w:rPr>
+          <w:t xml:space="preserve"> you climb a taller hill </w:t>
+        </w:r>
+      </w:hyperlink>
+      <w:hyperlink r:id="rId164" w:history="1">
+        <w:r>
+          <w:rPr>
+            <w:rStyle w:val="a3"/>
+            <w:lang w:val="en-US"/>
+          </w:rPr>
+          <w:t>and create a design that better suits your user's needs. </w:t>
+        </w:r>
+      </w:hyperlink>
+    </w:p>
+    <w:p>
+      <w:pPr>
+        <w:jc w:val="both"/>
+        <w:rPr>
+          <w:lang w:val="en-US"/>
+        </w:rPr>
+      </w:pPr>
+      <w:hyperlink r:id="rId165" w:history="1">
+        <w:r>
+          <w:rPr>
+            <w:rStyle w:val="a3"/>
+            <w:lang w:val="en-US"/>
+          </w:rPr>
+          <w:t>Ideation involves the whole team, </w:t>
+        </w:r>
+      </w:hyperlink>
+      <w:hyperlink r:id="rId166" w:history="1">
+        <w:r>
+          <w:rPr>
+            <w:rStyle w:val="a3"/>
+            <w:lang w:val="en-US"/>
+          </w:rPr>
+          <w:t>in generating multiple different alternative design ideas </w:t>
+        </w:r>
+      </w:hyperlink>
+      <w:hyperlink r:id="rId167" w:history="1">
+        <w:r>
+          <w:rPr>
+            <w:rStyle w:val="a3"/>
+            <w:lang w:val="en-US"/>
+          </w:rPr>
+          <w:t>and allows you to perform a design reset </w:t>
+        </w:r>
+      </w:hyperlink>
+      <w:hyperlink r:id="rId168" w:history="1">
+        <w:r>
+          <w:rPr>
+            <w:rStyle w:val="a3"/>
+            <w:lang w:val="en-US"/>
+          </w:rPr>
+          <w:t>so that you can assess different alternatives </w:t>
+        </w:r>
+      </w:hyperlink>
+      <w:hyperlink r:id="rId169" w:history="1">
+        <w:r>
+          <w:rPr>
+            <w:rStyle w:val="a3"/>
+            <w:lang w:val="en-US"/>
+          </w:rPr>
+          <w:t>and set off on a path that's more likely </w:t>
+        </w:r>
+      </w:hyperlink>
+      <w:hyperlink r:id="rId170" w:history="1">
+        <w:r>
+          <w:rPr>
+            <w:rStyle w:val="a3"/>
+            <w:lang w:val="en-US"/>
+          </w:rPr>
+          <w:t>to meet your user-centered design goals. </w:t>
+        </w:r>
+      </w:hyperlink>
+    </w:p>
+    <w:p>
+      <w:pPr>
+        <w:jc w:val="both"/>
+        <w:rPr>
+          <w:lang w:val="en-US"/>
+        </w:rPr>
+      </w:pPr>
+      <w:hyperlink r:id="rId171" w:history="1">
+        <w:r>
+          <w:rPr>
+            <w:rStyle w:val="a3"/>
+            <w:lang w:val="en-US"/>
+          </w:rPr>
+          <w:t>It's amazing how creative different team members can be </w:t>
+        </w:r>
+      </w:hyperlink>
+      <w:hyperlink r:id="rId172" w:history="1">
+        <w:r>
+          <w:rPr>
+            <w:rStyle w:val="a3"/>
+            <w:lang w:val="en-US"/>
+          </w:rPr>
+          <w:t>when you give them the opportunity. </w:t>
+        </w:r>
+      </w:hyperlink>
+    </w:p>
+    <w:p>
+      <w:pPr>
+        <w:jc w:val="both"/>
+        <w:rPr>
+          <w:lang w:val="en-US"/>
+        </w:rPr>
+      </w:pPr>
+      <w:hyperlink r:id="rId173" w:history="1">
+        <w:r>
+          <w:rPr>
+            <w:rStyle w:val="a3"/>
+            <w:lang w:val="en-US"/>
+          </w:rPr>
+          <w:t>Ideation exercises are an opportunity </w:t>
+        </w:r>
+      </w:hyperlink>
+      <w:hyperlink r:id="rId174" w:history="1">
+        <w:r>
+          <w:rPr>
+            <w:rStyle w:val="a3"/>
+            <w:lang w:val="en-US"/>
+          </w:rPr>
+          <w:t>to draw that creativity out. </w:t>
+        </w:r>
+      </w:hyperlink>
+      <w:hyperlink r:id="rId175" w:history="1">
+        <w:r>
+          <w:rPr>
+            <w:rStyle w:val="a3"/>
+            <w:lang w:val="en-US"/>
+          </w:rPr>
+          <w:t>Let everyone on the team feel like they've contributed </w:t>
+        </w:r>
+      </w:hyperlink>
+      <w:hyperlink r:id="rId176" w:history="1">
+        <w:r>
+          <w:rPr>
+            <w:rStyle w:val="a3"/>
+            <w:lang w:val="en-US"/>
+          </w:rPr>
+          <w:t>to the solution that you decide to go with. </w:t>
+        </w:r>
+      </w:hyperlink>
+    </w:p>
+    <w:p>
+      <w:pPr>
+        <w:jc w:val="both"/>
+        <w:rPr>
+          <w:lang w:val="en-US"/>
+        </w:rPr>
+      </w:pPr>
+      <w:hyperlink r:id="rId177" w:history="1">
+        <w:r>
+          <w:rPr>
+            <w:rStyle w:val="a3"/>
+            <w:lang w:val="en-US"/>
+          </w:rPr>
+          <w:t>The benefit of this type of exercise should be obvious. </w:t>
+        </w:r>
+      </w:hyperlink>
+      <w:hyperlink r:id="rId178" w:history="1">
+        <w:r>
+          <w:rPr>
+            <w:rStyle w:val="a3"/>
+            <w:lang w:val="en-US"/>
+          </w:rPr>
+          <w:t>You inject new ideas into your design process </w:t>
+        </w:r>
+      </w:hyperlink>
+      <w:hyperlink r:id="rId179" w:history="1">
+        <w:r>
+          <w:rPr>
+            <w:rStyle w:val="a3"/>
+            <w:lang w:val="en-US"/>
+          </w:rPr>
+          <w:t>and the creativity you unleash </w:t>
+        </w:r>
+      </w:hyperlink>
+      <w:hyperlink r:id="rId180" w:history="1">
+        <w:r>
+          <w:rPr>
+            <w:rStyle w:val="a3"/>
+            <w:lang w:val="en-US"/>
+          </w:rPr>
+          <w:t>on the team leads to solutions </w:t>
+        </w:r>
+      </w:hyperlink>
+      <w:hyperlink r:id="rId181" w:history="1">
+        <w:r>
+          <w:rPr>
+            <w:rStyle w:val="a3"/>
+            <w:lang w:val="en-US"/>
+          </w:rPr>
+          <w:t>you may never have uncovered otherwise.</w:t>
+        </w:r>
+      </w:hyperlink>
+    </w:p>
+    <w:p>
+      <w:pPr>
+        <w:pBdr>
+          <w:bottom w:val="single" w:sz="12" w:space="1" w:color="auto"/>
+        </w:pBdr>
+        <w:jc w:val="both"/>
+        <w:rPr>
+          <w:lang w:val="en-US"/>
+        </w:rPr>
+      </w:pPr>
+    </w:p>
+    <w:p>
+      <w:pPr>
+        <w:jc w:val="both"/>
+        <w:rPr>
           <w:lang w:val="en-US"/>
         </w:rPr>
       </w:pPr>

</xml_diff>

<commit_message>
1. adding creativity to the user-centered design process
</commit_message>
<xml_diff>
--- a/UX DESIGN.docx
+++ b/UX DESIGN.docx
@@ -2664,8 +2664,51 @@
     </w:p>
     <w:p>
       <w:pPr>
-        <w:jc w:val="both"/>
-        <w:rPr>
+        <w:pStyle w:val="a5"/>
+        <w:numPr>
+          <w:ilvl w:val="0"/>
+          <w:numId w:val="2"/>
+        </w:numPr>
+        <w:jc w:val="both"/>
+        <w:rPr>
+          <w:b/>
+          <w:bCs/>
+          <w:lang w:val="en-US"/>
+        </w:rPr>
+      </w:pPr>
+      <w:r>
+        <w:rPr>
+          <w:b/>
+          <w:bCs/>
+          <w:lang w:val="en-US"/>
+        </w:rPr>
+        <w:t>Ideation Techniques</w:t>
+      </w:r>
+    </w:p>
+    <w:p>
+      <w:pPr>
+        <w:jc w:val="both"/>
+        <w:rPr>
+          <w:b/>
+          <w:bCs/>
+          <w:lang w:val="en-US"/>
+        </w:rPr>
+      </w:pPr>
+      <w:r>
+        <w:rPr>
+          <w:b/>
+          <w:bCs/>
+          <w:lang w:val="en-US"/>
+        </w:rPr>
+        <w:t>Brainstorming doesn’t always work</w:t>
+      </w:r>
+    </w:p>
+    <w:p>
+      <w:pPr>
+        <w:jc w:val="both"/>
+        <w:rPr>
+          <w:b/>
+          <w:bCs/>
           <w:lang w:val="en-US"/>
         </w:rPr>
       </w:pPr>

</xml_diff>